<commit_message>
Fazendo especificaces de casos de uso
</commit_message>
<xml_diff>
--- a/documentos/Especificação dos Casos de Uso/Gerenciar Endereço/Estado/Gerenciar Estados.docx
+++ b/documentos/Especificação dos Casos de Uso/Gerenciar Endereço/Estado/Gerenciar Estados.docx
@@ -32,7 +32,7 @@
           <w:sz w:val="24"/>
           <w:szCs w:val="24"/>
         </w:rPr>
-        <w:t xml:space="preserve">Este documento tem como objetivo detalhar o caso de uso Gerente </w:t>
+        <w:t xml:space="preserve">Este documento tem como objetivo detalhar o caso de uso Gerente, </w:t>
       </w:r>
       <w:r>
         <w:rPr>
@@ -41,7 +41,25 @@
           <w:sz w:val="24"/>
           <w:szCs w:val="24"/>
         </w:rPr>
-        <w:t>ou Atendente gerencia</w:t>
+        <w:t>Administrador</w:t>
+      </w:r>
+      <w:r>
+        <w:rPr>
+          <w:b w:val="false"/>
+          <w:i w:val="false"/>
+          <w:sz w:val="24"/>
+          <w:szCs w:val="24"/>
+        </w:rPr>
+        <w:t xml:space="preserve"> ou Atendente gerencia</w:t>
+      </w:r>
+      <w:r>
+        <w:rPr>
+          <w:b w:val="false"/>
+          <w:i w:val="false"/>
+          <w:sz w:val="24"/>
+          <w:szCs w:val="24"/>
+        </w:rPr>
+        <w:t>m</w:t>
       </w:r>
       <w:r>
         <w:rPr>
@@ -107,7 +125,7 @@
           <w:sz w:val="24"/>
           <w:szCs w:val="24"/>
         </w:rPr>
-        <w:t>Atendente</w:t>
+        <w:t>Atendente;</w:t>
       </w:r>
     </w:p>
     <w:p>
@@ -133,12 +151,16 @@
           <w:sz w:val="24"/>
           <w:szCs w:val="24"/>
         </w:rPr>
-        <w:t>Gerente</w:t>
+        <w:t>Administrador;</w:t>
       </w:r>
     </w:p>
     <w:p>
       <w:pPr>
         <w:pStyle w:val="Estilo2"/>
+        <w:numPr>
+          <w:ilvl w:val="0"/>
+          <w:numId w:val="1"/>
+        </w:numPr>
         <w:spacing w:lineRule="auto" w:line="360"/>
         <w:jc w:val="both"/>
         <w:rPr>
@@ -155,6 +177,7 @@
           <w:sz w:val="24"/>
           <w:szCs w:val="24"/>
         </w:rPr>
+        <w:t>Gerente.</w:t>
       </w:r>
     </w:p>
     <w:p>
@@ -166,23 +189,7 @@
         <w:rPr/>
         <w:t>12.</w:t>
         <w:tab/>
-        <w:t xml:space="preserve">Gerente </w:t>
-      </w:r>
-      <w:r>
-        <w:rPr/>
-        <w:t>e Atendente</w:t>
-      </w:r>
-      <w:r>
-        <w:rPr/>
-        <w:t xml:space="preserve"> </w:t>
-      </w:r>
-      <w:r>
-        <w:rPr/>
-        <w:t>Gerencia</w:t>
-      </w:r>
-      <w:r>
-        <w:rPr/>
-        <w:t xml:space="preserve"> Estado</w:t>
+        <w:t>Gerente e Atendente Gerencia Estado</w:t>
       </w:r>
     </w:p>
     <w:p>
@@ -222,23 +229,7 @@
           <w:sz w:val="24"/>
           <w:szCs w:val="24"/>
         </w:rPr>
-        <w:t xml:space="preserve">Este caso de uso tem a finalidade de </w:t>
-      </w:r>
-      <w:r>
-        <w:rPr>
-          <w:rFonts w:cs="Times New Roman" w:ascii="Times New Roman" w:hAnsi="Times New Roman"/>
-          <w:sz w:val="24"/>
-          <w:szCs w:val="24"/>
-        </w:rPr>
-        <w:t>gerenciar</w:t>
-      </w:r>
-      <w:r>
-        <w:rPr>
-          <w:rFonts w:cs="Times New Roman" w:ascii="Times New Roman" w:hAnsi="Times New Roman"/>
-          <w:sz w:val="24"/>
-          <w:szCs w:val="24"/>
-        </w:rPr>
-        <w:t xml:space="preserve"> todos os Estados cadastrados no sistema.</w:t>
+        <w:t>Este caso de uso tem a finalidade de gerenciar todos os Estados cadastrados no sistema.</w:t>
       </w:r>
     </w:p>
     <w:p>
@@ -259,7 +250,7 @@
           <w:sz w:val="24"/>
           <w:szCs w:val="24"/>
         </w:rPr>
-        <w:t xml:space="preserve">Consiste em inserir (cadastrar), alterar, excluir e pesquisar um Estados. O caso de uso inicia quando </w:t>
+        <w:t xml:space="preserve">Consiste em inserir (cadastrar), alterar, excluir e pesquisar Estados. O caso de uso inicia quando </w:t>
       </w:r>
       <w:bookmarkStart w:id="0" w:name="_Toc3775693"/>
       <w:bookmarkEnd w:id="0"/>
@@ -293,9 +284,8 @@
     </w:p>
     <w:tbl>
       <w:tblPr>
-        <w:tblW w:w="8504" w:type="dxa"/>
         <w:jc w:val="left"/>
-        <w:tblInd w:w="0" w:type="dxa"/>
+        <w:tblInd w:w="-5" w:type="dxa"/>
         <w:tblBorders>
           <w:top w:val="single" w:sz="4" w:space="0" w:color="00000A"/>
           <w:left w:val="single" w:sz="4" w:space="0" w:color="00000A"/>
@@ -306,15 +296,15 @@
         </w:tblBorders>
         <w:tblCellMar>
           <w:top w:w="0" w:type="dxa"/>
-          <w:left w:w="108" w:type="dxa"/>
+          <w:left w:w="103" w:type="dxa"/>
           <w:bottom w:w="0" w:type="dxa"/>
           <w:right w:w="108" w:type="dxa"/>
         </w:tblCellMar>
       </w:tblPr>
       <w:tblGrid>
-        <w:gridCol w:w="3145"/>
+        <w:gridCol w:w="3144"/>
         <w:gridCol w:w="2766"/>
-        <w:gridCol w:w="2593"/>
+        <w:gridCol w:w="2594"/>
       </w:tblGrid>
       <w:tr>
         <w:trPr>
@@ -322,7 +312,7 @@
         </w:trPr>
         <w:tc>
           <w:tcPr>
-            <w:tcW w:w="3145" w:type="dxa"/>
+            <w:tcW w:w="3144" w:type="dxa"/>
             <w:tcBorders>
               <w:top w:val="single" w:sz="4" w:space="0" w:color="00000A"/>
               <w:left w:val="single" w:sz="4" w:space="0" w:color="00000A"/>
@@ -331,9 +321,9 @@
               <w:right w:val="single" w:sz="4" w:space="0" w:color="00000A"/>
               <w:insideV w:val="single" w:sz="4" w:space="0" w:color="00000A"/>
             </w:tcBorders>
-            <w:shd w:fill="auto" w:val="clear"/>
+            <w:shd w:fill="FFFFFF" w:val="clear"/>
             <w:tcMar>
-              <w:left w:w="108" w:type="dxa"/>
+              <w:left w:w="103" w:type="dxa"/>
             </w:tcMar>
           </w:tcPr>
           <w:p>
@@ -359,7 +349,7 @@
         </w:tc>
         <w:tc>
           <w:tcPr>
-            <w:tcW w:w="5359" w:type="dxa"/>
+            <w:tcW w:w="5360" w:type="dxa"/>
             <w:gridSpan w:val="2"/>
             <w:tcBorders>
               <w:top w:val="single" w:sz="4" w:space="0" w:color="00000A"/>
@@ -369,9 +359,9 @@
               <w:right w:val="single" w:sz="4" w:space="0" w:color="00000A"/>
               <w:insideV w:val="single" w:sz="4" w:space="0" w:color="00000A"/>
             </w:tcBorders>
-            <w:shd w:fill="auto" w:val="clear"/>
+            <w:shd w:fill="FFFFFF" w:val="clear"/>
             <w:tcMar>
-              <w:left w:w="108" w:type="dxa"/>
+              <w:left w:w="103" w:type="dxa"/>
             </w:tcMar>
           </w:tcPr>
           <w:p>
@@ -403,7 +393,7 @@
         </w:trPr>
         <w:tc>
           <w:tcPr>
-            <w:tcW w:w="3145" w:type="dxa"/>
+            <w:tcW w:w="3144" w:type="dxa"/>
             <w:tcBorders>
               <w:top w:val="single" w:sz="4" w:space="0" w:color="00000A"/>
               <w:left w:val="single" w:sz="4" w:space="0" w:color="00000A"/>
@@ -412,9 +402,9 @@
               <w:right w:val="single" w:sz="4" w:space="0" w:color="00000A"/>
               <w:insideV w:val="single" w:sz="4" w:space="0" w:color="00000A"/>
             </w:tcBorders>
-            <w:shd w:fill="auto" w:val="clear"/>
+            <w:shd w:fill="FFFFFF" w:val="clear"/>
             <w:tcMar>
-              <w:left w:w="108" w:type="dxa"/>
+              <w:left w:w="103" w:type="dxa"/>
             </w:tcMar>
           </w:tcPr>
           <w:p>
@@ -450,9 +440,9 @@
               <w:right w:val="single" w:sz="4" w:space="0" w:color="00000A"/>
               <w:insideV w:val="single" w:sz="4" w:space="0" w:color="00000A"/>
             </w:tcBorders>
-            <w:shd w:fill="auto" w:val="clear"/>
+            <w:shd w:fill="FFFFFF" w:val="clear"/>
             <w:tcMar>
-              <w:left w:w="108" w:type="dxa"/>
+              <w:left w:w="103" w:type="dxa"/>
             </w:tcMar>
           </w:tcPr>
           <w:p>
@@ -478,7 +468,7 @@
         </w:tc>
         <w:tc>
           <w:tcPr>
-            <w:tcW w:w="2593" w:type="dxa"/>
+            <w:tcW w:w="2594" w:type="dxa"/>
             <w:tcBorders>
               <w:top w:val="single" w:sz="4" w:space="0" w:color="00000A"/>
               <w:left w:val="single" w:sz="4" w:space="0" w:color="00000A"/>
@@ -487,9 +477,9 @@
               <w:right w:val="single" w:sz="4" w:space="0" w:color="00000A"/>
               <w:insideV w:val="single" w:sz="4" w:space="0" w:color="00000A"/>
             </w:tcBorders>
-            <w:shd w:fill="auto" w:val="clear"/>
+            <w:shd w:fill="FFFFFF" w:val="clear"/>
             <w:tcMar>
-              <w:left w:w="108" w:type="dxa"/>
+              <w:left w:w="103" w:type="dxa"/>
             </w:tcMar>
           </w:tcPr>
           <w:p>
@@ -521,7 +511,7 @@
         </w:trPr>
         <w:tc>
           <w:tcPr>
-            <w:tcW w:w="3145" w:type="dxa"/>
+            <w:tcW w:w="3144" w:type="dxa"/>
             <w:tcBorders>
               <w:top w:val="single" w:sz="4" w:space="0" w:color="00000A"/>
               <w:left w:val="single" w:sz="4" w:space="0" w:color="00000A"/>
@@ -530,9 +520,9 @@
               <w:right w:val="single" w:sz="4" w:space="0" w:color="00000A"/>
               <w:insideV w:val="single" w:sz="4" w:space="0" w:color="00000A"/>
             </w:tcBorders>
-            <w:shd w:fill="auto" w:val="clear"/>
+            <w:shd w:fill="FFFFFF" w:val="clear"/>
             <w:tcMar>
-              <w:left w:w="108" w:type="dxa"/>
+              <w:left w:w="103" w:type="dxa"/>
             </w:tcMar>
           </w:tcPr>
           <w:p>
@@ -569,9 +559,9 @@
               <w:right w:val="single" w:sz="4" w:space="0" w:color="00000A"/>
               <w:insideV w:val="single" w:sz="4" w:space="0" w:color="00000A"/>
             </w:tcBorders>
-            <w:shd w:fill="auto" w:val="clear"/>
+            <w:shd w:fill="FFFFFF" w:val="clear"/>
             <w:tcMar>
-              <w:left w:w="108" w:type="dxa"/>
+              <w:left w:w="103" w:type="dxa"/>
             </w:tcMar>
           </w:tcPr>
           <w:p>
@@ -599,7 +589,7 @@
         </w:tc>
         <w:tc>
           <w:tcPr>
-            <w:tcW w:w="2593" w:type="dxa"/>
+            <w:tcW w:w="2594" w:type="dxa"/>
             <w:tcBorders>
               <w:top w:val="single" w:sz="4" w:space="0" w:color="00000A"/>
               <w:left w:val="single" w:sz="4" w:space="0" w:color="00000A"/>
@@ -608,9 +598,9 @@
               <w:right w:val="single" w:sz="4" w:space="0" w:color="00000A"/>
               <w:insideV w:val="single" w:sz="4" w:space="0" w:color="00000A"/>
             </w:tcBorders>
-            <w:shd w:fill="auto" w:val="clear"/>
+            <w:shd w:fill="FFFFFF" w:val="clear"/>
             <w:tcMar>
-              <w:left w:w="108" w:type="dxa"/>
+              <w:left w:w="103" w:type="dxa"/>
             </w:tcMar>
           </w:tcPr>
           <w:p>
@@ -643,7 +633,7 @@
         </w:trPr>
         <w:tc>
           <w:tcPr>
-            <w:tcW w:w="3145" w:type="dxa"/>
+            <w:tcW w:w="3144" w:type="dxa"/>
             <w:tcBorders>
               <w:top w:val="nil"/>
               <w:left w:val="single" w:sz="4" w:space="0" w:color="00000A"/>
@@ -652,9 +642,9 @@
               <w:right w:val="single" w:sz="4" w:space="0" w:color="00000A"/>
               <w:insideV w:val="single" w:sz="4" w:space="0" w:color="00000A"/>
             </w:tcBorders>
-            <w:shd w:fill="auto" w:val="clear"/>
+            <w:shd w:fill="FFFFFF" w:val="clear"/>
             <w:tcMar>
-              <w:left w:w="108" w:type="dxa"/>
+              <w:left w:w="103" w:type="dxa"/>
             </w:tcMar>
           </w:tcPr>
           <w:p>
@@ -691,9 +681,9 @@
               <w:right w:val="single" w:sz="4" w:space="0" w:color="00000A"/>
               <w:insideV w:val="single" w:sz="4" w:space="0" w:color="00000A"/>
             </w:tcBorders>
-            <w:shd w:fill="auto" w:val="clear"/>
+            <w:shd w:fill="FFFFFF" w:val="clear"/>
             <w:tcMar>
-              <w:left w:w="108" w:type="dxa"/>
+              <w:left w:w="103" w:type="dxa"/>
             </w:tcMar>
           </w:tcPr>
           <w:p>
@@ -721,7 +711,7 @@
         </w:tc>
         <w:tc>
           <w:tcPr>
-            <w:tcW w:w="2593" w:type="dxa"/>
+            <w:tcW w:w="2594" w:type="dxa"/>
             <w:tcBorders>
               <w:top w:val="nil"/>
               <w:left w:val="single" w:sz="4" w:space="0" w:color="00000A"/>
@@ -730,9 +720,9 @@
               <w:right w:val="single" w:sz="4" w:space="0" w:color="00000A"/>
               <w:insideV w:val="single" w:sz="4" w:space="0" w:color="00000A"/>
             </w:tcBorders>
-            <w:shd w:fill="auto" w:val="clear"/>
+            <w:shd w:fill="FFFFFF" w:val="clear"/>
             <w:tcMar>
-              <w:left w:w="108" w:type="dxa"/>
+              <w:left w:w="103" w:type="dxa"/>
             </w:tcMar>
           </w:tcPr>
           <w:p>
@@ -1139,6 +1129,7 @@
         <w:pStyle w:val="Estilo3"/>
         <w:rPr/>
       </w:pPr>
+      <w:bookmarkStart w:id="1" w:name="__DdeLink__1162_1438572758"/>
       <w:r>
         <w:rPr/>
         <w:t>12.5.1. Cadastrar Estado</w:t>
@@ -1298,15 +1289,7 @@
       </w:pPr>
       <w:r>
         <w:rPr/>
-        <w:t>12.5.</w:t>
-      </w:r>
-      <w:r>
-        <w:rPr/>
-        <w:t>2</w:t>
-      </w:r>
-      <w:r>
-        <w:rPr/>
-        <w:t>. Editar Estado</w:t>
+        <w:t>12.5.2. Editar Estado</w:t>
       </w:r>
     </w:p>
     <w:p>
@@ -1456,6 +1439,8 @@
           <w:sz w:val="24"/>
         </w:rPr>
       </w:pPr>
+      <w:bookmarkStart w:id="2" w:name="__DdeLink__1162_1438572758"/>
+      <w:bookmarkEnd w:id="2"/>
       <w:r>
         <w:rPr>
           <w:rFonts w:ascii="Times New Roman" w:hAnsi="Times New Roman"/>
@@ -1489,15 +1474,7 @@
       </w:pPr>
       <w:r>
         <w:rPr/>
-        <w:t>12.5.</w:t>
-      </w:r>
-      <w:r>
-        <w:rPr/>
-        <w:t>3</w:t>
-      </w:r>
-      <w:r>
-        <w:rPr/>
-        <w:t>. Excluir Estado</w:t>
+        <w:t>12.5.3. Excluir Estado</w:t>
       </w:r>
     </w:p>
     <w:p>
@@ -1664,15 +1641,7 @@
       </w:r>
       <w:r>
         <w:rPr/>
-        <w:t xml:space="preserve"> retornando para o início do sub fluxo cadastro Estado, </w:t>
-      </w:r>
-      <w:r>
-        <w:rPr/>
-        <w:t>gerenciando</w:t>
-      </w:r>
-      <w:r>
-        <w:rPr/>
-        <w:t xml:space="preserve"> os campos anteriormente preenchidos.</w:t>
+        <w:t xml:space="preserve"> retornando para o início do sub fluxo cadastro Estado, gerenciando os campos anteriormente preenchidos.</w:t>
       </w:r>
     </w:p>
     <w:p>
@@ -1704,7 +1673,29 @@
     </w:p>
     <w:p>
       <w:pPr>
+        <w:pStyle w:val="Estilo2"/>
+        <w:rPr/>
+      </w:pPr>
+      <w:r>
+        <w:rPr/>
+        <w:t>12.7. Pós-condições</w:t>
+      </w:r>
+    </w:p>
+    <w:p>
+      <w:pPr>
         <w:pStyle w:val="Normal"/>
+        <w:spacing w:lineRule="auto" w:line="360"/>
+        <w:jc w:val="both"/>
+        <w:rPr>
+          <w:rFonts w:eastAsia="Times New Roman" w:cs="Arial" w:ascii="Times New Roman" w:hAnsi="Times New Roman"/>
+          <w:bCs/>
+          <w:iCs/>
+          <w:sz w:val="24"/>
+          <w:szCs w:val="24"/>
+          <w:lang w:eastAsia="zh-CN"/>
+        </w:rPr>
+      </w:pPr>
+      <w:r>
         <w:rPr>
           <w:rFonts w:eastAsia="Times New Roman" w:cs="Arial" w:ascii="Times New Roman" w:hAnsi="Times New Roman"/>
           <w:b/>
@@ -1715,43 +1706,9 @@
           <w:szCs w:val="28"/>
           <w:lang w:eastAsia="zh-CN"/>
         </w:rPr>
-      </w:pPr>
-      <w:r>
-        <w:rPr>
-          <w:rFonts w:eastAsia="Times New Roman" w:cs="Arial" w:ascii="Times New Roman" w:hAnsi="Times New Roman"/>
-          <w:b/>
-          <w:bCs/>
-          <w:i/>
-          <w:iCs/>
-          <w:sz w:val="28"/>
-          <w:szCs w:val="28"/>
-          <w:lang w:eastAsia="zh-CN"/>
-        </w:rPr>
-      </w:r>
-    </w:p>
-    <w:p>
-      <w:pPr>
-        <w:pStyle w:val="Estilo2"/>
-        <w:rPr/>
-      </w:pPr>
-      <w:r>
-        <w:rPr/>
-        <w:t>12.7. Pós-</w:t>
-      </w:r>
-      <w:r>
-        <w:rPr/>
-        <w:t>c</w:t>
-      </w:r>
-      <w:r>
-        <w:rPr/>
-        <w:t>ondições</w:t>
-      </w:r>
-    </w:p>
-    <w:p>
-      <w:pPr>
-        <w:pStyle w:val="Normal"/>
-        <w:spacing w:lineRule="auto" w:line="360"/>
-        <w:jc w:val="both"/>
+        <w:tab/>
+      </w:r>
+      <w:r>
         <w:rPr>
           <w:rFonts w:eastAsia="Times New Roman" w:cs="Arial" w:ascii="Times New Roman" w:hAnsi="Times New Roman"/>
           <w:bCs/>
@@ -1760,52 +1717,7 @@
           <w:szCs w:val="24"/>
           <w:lang w:eastAsia="zh-CN"/>
         </w:rPr>
-      </w:pPr>
-      <w:r>
-        <w:rPr>
-          <w:rFonts w:eastAsia="Times New Roman" w:cs="Arial" w:ascii="Times New Roman" w:hAnsi="Times New Roman"/>
-          <w:b/>
-          <w:bCs/>
-          <w:i/>
-          <w:iCs/>
-          <w:sz w:val="28"/>
-          <w:szCs w:val="28"/>
-          <w:lang w:eastAsia="zh-CN"/>
-        </w:rPr>
-        <w:tab/>
-      </w:r>
-      <w:r>
-        <w:rPr>
-          <w:rFonts w:eastAsia="Times New Roman" w:cs="Arial" w:ascii="Times New Roman" w:hAnsi="Times New Roman"/>
-          <w:bCs/>
-          <w:iCs/>
-          <w:sz w:val="24"/>
-          <w:szCs w:val="24"/>
-          <w:lang w:eastAsia="zh-CN"/>
-        </w:rPr>
-        <w:t xml:space="preserve">Estado inserido, alterado ou inativo na base de dados e vai ser possível realizar o cadastro da Cidade e possível também o cadastro de </w:t>
-      </w:r>
-      <w:r>
-        <w:rPr>
-          <w:rFonts w:eastAsia="Times New Roman" w:cs="Arial" w:ascii="Times New Roman" w:hAnsi="Times New Roman"/>
-          <w:bCs/>
-          <w:iCs/>
-          <w:sz w:val="24"/>
-          <w:szCs w:val="24"/>
-          <w:lang w:eastAsia="zh-CN"/>
-        </w:rPr>
-        <w:t>candidatos</w:t>
-      </w:r>
-      <w:r>
-        <w:rPr>
-          <w:rFonts w:eastAsia="Times New Roman" w:cs="Arial" w:ascii="Times New Roman" w:hAnsi="Times New Roman"/>
-          <w:bCs/>
-          <w:iCs/>
-          <w:sz w:val="24"/>
-          <w:szCs w:val="24"/>
-          <w:lang w:eastAsia="zh-CN"/>
-        </w:rPr>
-        <w:t>.</w:t>
+        <w:t>Estado inserido, alterado ou inativo na base de dados e vai ser possível realizar o cadastro da Cidade e possível também o cadastro de candidatos.</w:t>
       </w:r>
     </w:p>
     <w:p>
@@ -2975,9 +2887,9 @@
       </w:pPr>
     </w:pPrDefault>
   </w:docDefaults>
-  <w:latentStyles w:count="267" w:defQFormat="0" w:defUnhideWhenUsed="1" w:defSemiHidden="1" w:defUIPriority="99" w:defLockedState="0">
-    <w:lsdException w:unhideWhenUsed="0" w:semiHidden="0" w:qFormat="1" w:uiPriority="0" w:name="Normal"/>
-    <w:lsdException w:unhideWhenUsed="0" w:semiHidden="0" w:qFormat="1" w:uiPriority="9" w:name="heading 1"/>
+  <w:latentStyles w:defQFormat="0" w:defUnhideWhenUsed="1" w:count="267" w:defSemiHidden="1" w:defUIPriority="99" w:defLockedState="0">
+    <w:lsdException w:qFormat="1" w:unhideWhenUsed="0" w:semiHidden="0" w:uiPriority="0" w:name="Normal"/>
+    <w:lsdException w:qFormat="1" w:unhideWhenUsed="0" w:semiHidden="0" w:uiPriority="9" w:name="heading 1"/>
     <w:lsdException w:qFormat="1" w:uiPriority="9" w:name="heading 2"/>
     <w:lsdException w:qFormat="1" w:uiPriority="9" w:name="heading 3"/>
     <w:lsdException w:qFormat="1" w:uiPriority="9" w:name="heading 4"/>
@@ -2996,15 +2908,15 @@
     <w:lsdException w:uiPriority="39" w:name="toc 8"/>
     <w:lsdException w:uiPriority="39" w:name="toc 9"/>
     <w:lsdException w:qFormat="1" w:uiPriority="35" w:name="caption"/>
-    <w:lsdException w:unhideWhenUsed="0" w:semiHidden="0" w:qFormat="1" w:uiPriority="10" w:name="Title"/>
+    <w:lsdException w:qFormat="1" w:unhideWhenUsed="0" w:semiHidden="0" w:uiPriority="10" w:name="Title"/>
     <w:lsdException w:uiPriority="1" w:name="Default Paragraph Font"/>
     <w:lsdException w:uiPriority="0" w:name="Body Text"/>
-    <w:lsdException w:unhideWhenUsed="0" w:semiHidden="0" w:qFormat="1" w:uiPriority="11" w:name="Subtitle"/>
-    <w:lsdException w:unhideWhenUsed="0" w:semiHidden="0" w:qFormat="1" w:uiPriority="22" w:name="Strong"/>
-    <w:lsdException w:unhideWhenUsed="0" w:semiHidden="0" w:qFormat="1" w:uiPriority="20" w:name="Emphasis"/>
+    <w:lsdException w:qFormat="1" w:unhideWhenUsed="0" w:semiHidden="0" w:uiPriority="11" w:name="Subtitle"/>
+    <w:lsdException w:qFormat="1" w:unhideWhenUsed="0" w:semiHidden="0" w:uiPriority="22" w:name="Strong"/>
+    <w:lsdException w:qFormat="1" w:unhideWhenUsed="0" w:semiHidden="0" w:uiPriority="20" w:name="Emphasis"/>
     <w:lsdException w:unhideWhenUsed="0" w:semiHidden="0" w:uiPriority="59" w:name="Table Grid"/>
     <w:lsdException w:unhideWhenUsed="0" w:name="Placeholder Text"/>
-    <w:lsdException w:unhideWhenUsed="0" w:semiHidden="0" w:qFormat="1" w:uiPriority="1" w:name="No Spacing"/>
+    <w:lsdException w:qFormat="1" w:unhideWhenUsed="0" w:semiHidden="0" w:uiPriority="1" w:name="No Spacing"/>
     <w:lsdException w:unhideWhenUsed="0" w:semiHidden="0" w:uiPriority="60" w:name="Light Shading"/>
     <w:lsdException w:unhideWhenUsed="0" w:semiHidden="0" w:uiPriority="61" w:name="Light List"/>
     <w:lsdException w:unhideWhenUsed="0" w:semiHidden="0" w:uiPriority="62" w:name="Light Grid"/>
@@ -3026,9 +2938,9 @@
     <w:lsdException w:unhideWhenUsed="0" w:semiHidden="0" w:uiPriority="64" w:name="Medium Shading 2 Accent 1"/>
     <w:lsdException w:unhideWhenUsed="0" w:semiHidden="0" w:uiPriority="65" w:name="Medium List 1 Accent 1"/>
     <w:lsdException w:unhideWhenUsed="0" w:name="Revision"/>
-    <w:lsdException w:unhideWhenUsed="0" w:semiHidden="0" w:qFormat="1" w:uiPriority="34" w:name="List Paragraph"/>
-    <w:lsdException w:unhideWhenUsed="0" w:semiHidden="0" w:qFormat="1" w:uiPriority="29" w:name="Quote"/>
-    <w:lsdException w:unhideWhenUsed="0" w:semiHidden="0" w:qFormat="1" w:uiPriority="30" w:name="Intense Quote"/>
+    <w:lsdException w:qFormat="1" w:unhideWhenUsed="0" w:semiHidden="0" w:uiPriority="34" w:name="List Paragraph"/>
+    <w:lsdException w:qFormat="1" w:unhideWhenUsed="0" w:semiHidden="0" w:uiPriority="29" w:name="Quote"/>
+    <w:lsdException w:qFormat="1" w:unhideWhenUsed="0" w:semiHidden="0" w:uiPriority="30" w:name="Intense Quote"/>
     <w:lsdException w:unhideWhenUsed="0" w:semiHidden="0" w:uiPriority="66" w:name="Medium List 2 Accent 1"/>
     <w:lsdException w:unhideWhenUsed="0" w:semiHidden="0" w:uiPriority="67" w:name="Medium Grid 1 Accent 1"/>
     <w:lsdException w:unhideWhenUsed="0" w:semiHidden="0" w:uiPriority="68" w:name="Medium Grid 2 Accent 1"/>
@@ -3107,11 +3019,11 @@
     <w:lsdException w:unhideWhenUsed="0" w:semiHidden="0" w:uiPriority="71" w:name="Colorful Shading Accent 6"/>
     <w:lsdException w:unhideWhenUsed="0" w:semiHidden="0" w:uiPriority="72" w:name="Colorful List Accent 6"/>
     <w:lsdException w:unhideWhenUsed="0" w:semiHidden="0" w:uiPriority="73" w:name="Colorful Grid Accent 6"/>
-    <w:lsdException w:unhideWhenUsed="0" w:semiHidden="0" w:qFormat="1" w:uiPriority="19" w:name="Subtle Emphasis"/>
-    <w:lsdException w:unhideWhenUsed="0" w:semiHidden="0" w:qFormat="1" w:uiPriority="21" w:name="Intense Emphasis"/>
-    <w:lsdException w:unhideWhenUsed="0" w:semiHidden="0" w:qFormat="1" w:uiPriority="31" w:name="Subtle Reference"/>
-    <w:lsdException w:unhideWhenUsed="0" w:semiHidden="0" w:qFormat="1" w:uiPriority="32" w:name="Intense Reference"/>
-    <w:lsdException w:unhideWhenUsed="0" w:semiHidden="0" w:qFormat="1" w:uiPriority="33" w:name="Book Title"/>
+    <w:lsdException w:qFormat="1" w:unhideWhenUsed="0" w:semiHidden="0" w:uiPriority="19" w:name="Subtle Emphasis"/>
+    <w:lsdException w:qFormat="1" w:unhideWhenUsed="0" w:semiHidden="0" w:uiPriority="21" w:name="Intense Emphasis"/>
+    <w:lsdException w:qFormat="1" w:unhideWhenUsed="0" w:semiHidden="0" w:uiPriority="31" w:name="Subtle Reference"/>
+    <w:lsdException w:qFormat="1" w:unhideWhenUsed="0" w:semiHidden="0" w:uiPriority="32" w:name="Intense Reference"/>
+    <w:lsdException w:qFormat="1" w:unhideWhenUsed="0" w:semiHidden="0" w:uiPriority="33" w:name="Book Title"/>
     <w:lsdException w:uiPriority="37" w:name="Bibliography"/>
     <w:lsdException w:qFormat="1" w:uiPriority="39" w:name="TOC Heading"/>
   </w:latentStyles>
@@ -3127,7 +3039,7 @@
     </w:pPr>
     <w:rPr>
       <w:rFonts w:ascii="Calibri" w:hAnsi="Calibri" w:eastAsia="Droid Sans Fallback" w:cs="Calibri"/>
-      <w:color w:val="auto"/>
+      <w:color w:val="00000A"/>
       <w:sz w:val="22"/>
       <w:szCs w:val="22"/>
       <w:lang w:val="pt-BR" w:eastAsia="en-US" w:bidi="ar-SA"/>
@@ -3304,6 +3216,24 @@
     <w:name w:val="ListLabel 1"/>
     <w:rPr>
       <w:rFonts w:cs="Courier New"/>
+    </w:rPr>
+  </w:style>
+  <w:style w:type="character" w:styleId="ListLabel2">
+    <w:name w:val="ListLabel 2"/>
+    <w:rPr>
+      <w:rFonts w:cs="Symbol"/>
+    </w:rPr>
+  </w:style>
+  <w:style w:type="character" w:styleId="ListLabel3">
+    <w:name w:val="ListLabel 3"/>
+    <w:rPr>
+      <w:rFonts w:cs="Courier New"/>
+    </w:rPr>
+  </w:style>
+  <w:style w:type="character" w:styleId="ListLabel4">
+    <w:name w:val="ListLabel 4"/>
+    <w:rPr>
+      <w:rFonts w:cs="Wingdings"/>
     </w:rPr>
   </w:style>
   <w:style w:type="paragraph" w:styleId="Ttulo">
@@ -3502,17 +3432,17 @@
     <w:uiPriority w:val="59"/>
     <w:rsid w:val="00385b38"/>
     <w:pPr>
-      <w:spacing w:line="240" w:lineRule="auto" w:after="0"/>
+      <w:spacing w:line="240" w:after="0" w:lineRule="auto"/>
     </w:pPr>
     <w:tblPr>
       <w:tblInd w:type="dxa" w:w="0"/>
       <w:tblBorders>
-        <w:top w:sz="4" w:space="0" w:color="auto" w:val="single"/>
-        <w:left w:sz="4" w:space="0" w:color="auto" w:val="single"/>
-        <w:bottom w:sz="4" w:space="0" w:color="auto" w:val="single"/>
-        <w:right w:sz="4" w:space="0" w:color="auto" w:val="single"/>
-        <w:insideH w:sz="4" w:space="0" w:color="auto" w:val="single"/>
-        <w:insideV w:sz="4" w:space="0" w:color="auto" w:val="single"/>
+        <w:top w:space="0" w:sz="4" w:color="auto" w:val="single"/>
+        <w:left w:space="0" w:sz="4" w:color="auto" w:val="single"/>
+        <w:bottom w:space="0" w:sz="4" w:color="auto" w:val="single"/>
+        <w:right w:space="0" w:sz="4" w:color="auto" w:val="single"/>
+        <w:insideH w:space="0" w:sz="4" w:color="auto" w:val="single"/>
+        <w:insideV w:space="0" w:sz="4" w:color="auto" w:val="single"/>
       </w:tblBorders>
       <w:tblCellMar>
         <w:top w:w="0" w:type="dxa"/>

</xml_diff>